<commit_message>
api generate lampiran rekomendasi
</commit_message>
<xml_diff>
--- a/controllers/templatePengantarMhs.docx
+++ b/controllers/templatePengantarMhs.docx
@@ -86,14 +86,25 @@
           <w:szCs w:val="20"/>
         </w:rPr>
       </w:pPr>
-      <w:r>
-        <w:rPr>
-          <w:rFonts w:ascii="Swis721 Lt BT" w:hAnsi="Swis721 Lt BT" w:cs="Swiss 721 ltbt"/>
-          <w:color w:val="000000"/>
-          <w:sz w:val="20"/>
-          <w:szCs w:val="20"/>
-        </w:rPr>
-        <w:t xml:space="preserve">Nomor </w:t>
+      <w:proofErr w:type="spellStart"/>
+      <w:r>
+        <w:rPr>
+          <w:rFonts w:ascii="Swis721 Lt BT" w:hAnsi="Swis721 Lt BT" w:cs="Swiss 721 ltbt"/>
+          <w:color w:val="000000"/>
+          <w:sz w:val="20"/>
+          <w:szCs w:val="20"/>
+        </w:rPr>
+        <w:t>Nomor</w:t>
+      </w:r>
+      <w:proofErr w:type="spellEnd"/>
+      <w:r>
+        <w:rPr>
+          <w:rFonts w:ascii="Swis721 Lt BT" w:hAnsi="Swis721 Lt BT" w:cs="Swiss 721 ltbt"/>
+          <w:color w:val="000000"/>
+          <w:sz w:val="20"/>
+          <w:szCs w:val="20"/>
+        </w:rPr>
+        <w:t xml:space="preserve"> </w:t>
       </w:r>
       <w:r>
         <w:rPr>
@@ -113,7 +124,47 @@
           <w:szCs w:val="20"/>
         </w:rPr>
         <w:tab/>
-        <w:t>SR/{noSurat}/HC-DIK/IN/{tanggal_singkat}</w:t>
+        <w:t>SR/{</w:t>
+      </w:r>
+      <w:proofErr w:type="spellStart"/>
+      <w:r>
+        <w:rPr>
+          <w:rFonts w:ascii="Swis721 Lt BT" w:hAnsi="Swis721 Lt BT" w:cs="Swiss 721 ltbt"/>
+          <w:color w:val="000000"/>
+          <w:sz w:val="20"/>
+          <w:szCs w:val="20"/>
+        </w:rPr>
+        <w:t>noSurat</w:t>
+      </w:r>
+      <w:proofErr w:type="spellEnd"/>
+      <w:r>
+        <w:rPr>
+          <w:rFonts w:ascii="Swis721 Lt BT" w:hAnsi="Swis721 Lt BT" w:cs="Swiss 721 ltbt"/>
+          <w:color w:val="000000"/>
+          <w:sz w:val="20"/>
+          <w:szCs w:val="20"/>
+        </w:rPr>
+        <w:t>}/HC-DIK/IN/{</w:t>
+      </w:r>
+      <w:proofErr w:type="spellStart"/>
+      <w:r>
+        <w:rPr>
+          <w:rFonts w:ascii="Swis721 Lt BT" w:hAnsi="Swis721 Lt BT" w:cs="Swiss 721 ltbt"/>
+          <w:color w:val="000000"/>
+          <w:sz w:val="20"/>
+          <w:szCs w:val="20"/>
+        </w:rPr>
+        <w:t>tanggal_singkat</w:t>
+      </w:r>
+      <w:proofErr w:type="spellEnd"/>
+      <w:r>
+        <w:rPr>
+          <w:rFonts w:ascii="Swis721 Lt BT" w:hAnsi="Swis721 Lt BT" w:cs="Swiss 721 ltbt"/>
+          <w:color w:val="000000"/>
+          <w:sz w:val="20"/>
+          <w:szCs w:val="20"/>
+        </w:rPr>
+        <w:t>}</w:t>
       </w:r>
       <w:r>
         <w:rPr>
@@ -123,7 +174,27 @@
           <w:szCs w:val="20"/>
         </w:rPr>
         <w:tab/>
-        <w:t xml:space="preserve">                   Padang, {tanggal_panjang}</w:t>
+        <w:t xml:space="preserve">                   Padang, {</w:t>
+      </w:r>
+      <w:proofErr w:type="spellStart"/>
+      <w:r>
+        <w:rPr>
+          <w:rFonts w:ascii="Swis721 Lt BT" w:hAnsi="Swis721 Lt BT" w:cs="Swiss 721 ltbt"/>
+          <w:color w:val="000000"/>
+          <w:sz w:val="20"/>
+          <w:szCs w:val="20"/>
+        </w:rPr>
+        <w:t>tanggal_panjang</w:t>
+      </w:r>
+      <w:proofErr w:type="spellEnd"/>
+      <w:r>
+        <w:rPr>
+          <w:rFonts w:ascii="Swis721 Lt BT" w:hAnsi="Swis721 Lt BT" w:cs="Swiss 721 ltbt"/>
+          <w:color w:val="000000"/>
+          <w:sz w:val="20"/>
+          <w:szCs w:val="20"/>
+        </w:rPr>
+        <w:t>}</w:t>
       </w:r>
     </w:p>
     <w:p>
@@ -180,14 +251,25 @@
         </w:tabs>
         <w:spacing w:before="0" w:after="0"/>
       </w:pPr>
-      <w:r>
-        <w:rPr>
-          <w:rFonts w:ascii="Swis721 Lt BT" w:hAnsi="Swis721 Lt BT" w:cs="Swiss 721 ltbt"/>
-          <w:color w:val="000000"/>
-          <w:sz w:val="20"/>
-          <w:szCs w:val="20"/>
-        </w:rPr>
-        <w:t xml:space="preserve">Perihal </w:t>
+      <w:proofErr w:type="spellStart"/>
+      <w:r>
+        <w:rPr>
+          <w:rFonts w:ascii="Swis721 Lt BT" w:hAnsi="Swis721 Lt BT" w:cs="Swiss 721 ltbt"/>
+          <w:color w:val="000000"/>
+          <w:sz w:val="20"/>
+          <w:szCs w:val="20"/>
+        </w:rPr>
+        <w:t>Perihal</w:t>
+      </w:r>
+      <w:proofErr w:type="spellEnd"/>
+      <w:r>
+        <w:rPr>
+          <w:rFonts w:ascii="Swis721 Lt BT" w:hAnsi="Swis721 Lt BT" w:cs="Swiss 721 ltbt"/>
+          <w:color w:val="000000"/>
+          <w:sz w:val="20"/>
+          <w:szCs w:val="20"/>
+        </w:rPr>
+        <w:t xml:space="preserve"> </w:t>
       </w:r>
       <w:r>
         <w:rPr>
@@ -217,7 +299,27 @@
           <w:sz w:val="20"/>
           <w:szCs w:val="20"/>
         </w:rPr>
-        <w:t>{perihal}</w:t>
+        <w:t>{</w:t>
+      </w:r>
+      <w:proofErr w:type="spellStart"/>
+      <w:r>
+        <w:rPr>
+          <w:rFonts w:ascii="Swis721 Lt BT" w:hAnsi="Swis721 Lt BT" w:cs="Swiss 721 ltbt"/>
+          <w:color w:val="000000"/>
+          <w:sz w:val="20"/>
+          <w:szCs w:val="20"/>
+        </w:rPr>
+        <w:t>perihal</w:t>
+      </w:r>
+      <w:proofErr w:type="spellEnd"/>
+      <w:r>
+        <w:rPr>
+          <w:rFonts w:ascii="Swis721 Lt BT" w:hAnsi="Swis721 Lt BT" w:cs="Swiss 721 ltbt"/>
+          <w:color w:val="000000"/>
+          <w:sz w:val="20"/>
+          <w:szCs w:val="20"/>
+        </w:rPr>
+        <w:t>}</w:t>
       </w:r>
       <w:r>
         <w:rPr>
@@ -275,7 +377,46 @@
           <w:szCs w:val="20"/>
         </w:rPr>
         <w:tab/>
-        <w:t>Kepada Yth. :</w:t>
+      </w:r>
+      <w:proofErr w:type="spellStart"/>
+      <w:r>
+        <w:rPr>
+          <w:rFonts w:ascii="Swis721 Lt BT" w:hAnsi="Swis721 Lt BT" w:cs="Swiss 721 ltbt"/>
+          <w:color w:val="000000"/>
+          <w:sz w:val="20"/>
+          <w:szCs w:val="20"/>
+        </w:rPr>
+        <w:t>Kepada</w:t>
+      </w:r>
+      <w:proofErr w:type="spellEnd"/>
+      <w:r>
+        <w:rPr>
+          <w:rFonts w:ascii="Swis721 Lt BT" w:hAnsi="Swis721 Lt BT" w:cs="Swiss 721 ltbt"/>
+          <w:color w:val="000000"/>
+          <w:sz w:val="20"/>
+          <w:szCs w:val="20"/>
+        </w:rPr>
+        <w:t xml:space="preserve"> </w:t>
+      </w:r>
+      <w:proofErr w:type="spellStart"/>
+      <w:r>
+        <w:rPr>
+          <w:rFonts w:ascii="Swis721 Lt BT" w:hAnsi="Swis721 Lt BT" w:cs="Swiss 721 ltbt"/>
+          <w:color w:val="000000"/>
+          <w:sz w:val="20"/>
+          <w:szCs w:val="20"/>
+        </w:rPr>
+        <w:t>Yth</w:t>
+      </w:r>
+      <w:proofErr w:type="spellEnd"/>
+      <w:r>
+        <w:rPr>
+          <w:rFonts w:ascii="Swis721 Lt BT" w:hAnsi="Swis721 Lt BT" w:cs="Swiss 721 ltbt"/>
+          <w:color w:val="000000"/>
+          <w:sz w:val="20"/>
+          <w:szCs w:val="20"/>
+        </w:rPr>
+        <w:t>. :</w:t>
       </w:r>
     </w:p>
     <w:p>
@@ -300,7 +441,27 @@
           <w:szCs w:val="20"/>
         </w:rPr>
         <w:tab/>
-        <w:t>{pejabat}</w:t>
+        <w:t>{</w:t>
+      </w:r>
+      <w:proofErr w:type="spellStart"/>
+      <w:r>
+        <w:rPr>
+          <w:rFonts w:ascii="Swis721 Lt BT" w:hAnsi="Swis721 Lt BT" w:cs="Swiss 721 ltbt"/>
+          <w:color w:val="000000"/>
+          <w:sz w:val="20"/>
+          <w:szCs w:val="20"/>
+        </w:rPr>
+        <w:t>pejabat</w:t>
+      </w:r>
+      <w:proofErr w:type="spellEnd"/>
+      <w:r>
+        <w:rPr>
+          <w:rFonts w:ascii="Swis721 Lt BT" w:hAnsi="Swis721 Lt BT" w:cs="Swiss 721 ltbt"/>
+          <w:color w:val="000000"/>
+          <w:sz w:val="20"/>
+          <w:szCs w:val="20"/>
+        </w:rPr>
+        <w:t>}</w:t>
       </w:r>
     </w:p>
     <w:p>
@@ -402,7 +563,6 @@
     <w:p>
       <w:pPr>
         <w:pStyle w:val="NormalWeb"/>
-        <w:spacing w:before="0" w:after="0"/>
         <w:ind w:left="1701"/>
         <w:jc w:val="both"/>
         <w:rPr>
@@ -419,8 +579,149 @@
           <w:sz w:val="20"/>
           <w:szCs w:val="20"/>
         </w:rPr>
-        <w:t>Bersama ini kami sampaikan bahwa {jml} {terbilang} orang mahasiswa Departemen {</w:t>
-      </w:r>
+        <w:t xml:space="preserve">Bersama </w:t>
+      </w:r>
+      <w:proofErr w:type="spellStart"/>
+      <w:r>
+        <w:rPr>
+          <w:rFonts w:ascii="Swis721 Lt BT" w:hAnsi="Swis721 Lt BT" w:cs="Swiss 721 ltbt"/>
+          <w:color w:val="000000"/>
+          <w:sz w:val="20"/>
+          <w:szCs w:val="20"/>
+        </w:rPr>
+        <w:t>ini</w:t>
+      </w:r>
+      <w:proofErr w:type="spellEnd"/>
+      <w:r>
+        <w:rPr>
+          <w:rFonts w:ascii="Swis721 Lt BT" w:hAnsi="Swis721 Lt BT" w:cs="Swiss 721 ltbt"/>
+          <w:color w:val="000000"/>
+          <w:sz w:val="20"/>
+          <w:szCs w:val="20"/>
+        </w:rPr>
+        <w:t xml:space="preserve"> kami </w:t>
+      </w:r>
+      <w:proofErr w:type="spellStart"/>
+      <w:r>
+        <w:rPr>
+          <w:rFonts w:ascii="Swis721 Lt BT" w:hAnsi="Swis721 Lt BT" w:cs="Swiss 721 ltbt"/>
+          <w:color w:val="000000"/>
+          <w:sz w:val="20"/>
+          <w:szCs w:val="20"/>
+        </w:rPr>
+        <w:t>sampaikan</w:t>
+      </w:r>
+      <w:proofErr w:type="spellEnd"/>
+      <w:r>
+        <w:rPr>
+          <w:rFonts w:ascii="Swis721 Lt BT" w:hAnsi="Swis721 Lt BT" w:cs="Swiss 721 ltbt"/>
+          <w:color w:val="000000"/>
+          <w:sz w:val="20"/>
+          <w:szCs w:val="20"/>
+        </w:rPr>
+        <w:t xml:space="preserve"> </w:t>
+      </w:r>
+      <w:proofErr w:type="spellStart"/>
+      <w:r>
+        <w:rPr>
+          <w:rFonts w:ascii="Swis721 Lt BT" w:hAnsi="Swis721 Lt BT" w:cs="Swiss 721 ltbt"/>
+          <w:color w:val="000000"/>
+          <w:sz w:val="20"/>
+          <w:szCs w:val="20"/>
+        </w:rPr>
+        <w:t>bahwa</w:t>
+      </w:r>
+      <w:proofErr w:type="spellEnd"/>
+      <w:r>
+        <w:rPr>
+          <w:rFonts w:ascii="Swis721 Lt BT" w:hAnsi="Swis721 Lt BT" w:cs="Swiss 721 ltbt"/>
+          <w:color w:val="000000"/>
+          <w:sz w:val="20"/>
+          <w:szCs w:val="20"/>
+        </w:rPr>
+        <w:t xml:space="preserve"> {</w:t>
+      </w:r>
+      <w:proofErr w:type="spellStart"/>
+      <w:r>
+        <w:rPr>
+          <w:rFonts w:ascii="Swis721 Lt BT" w:hAnsi="Swis721 Lt BT" w:cs="Swiss 721 ltbt"/>
+          <w:color w:val="000000"/>
+          <w:sz w:val="20"/>
+          <w:szCs w:val="20"/>
+        </w:rPr>
+        <w:t>jml</w:t>
+      </w:r>
+      <w:proofErr w:type="spellEnd"/>
+      <w:r>
+        <w:rPr>
+          <w:rFonts w:ascii="Swis721 Lt BT" w:hAnsi="Swis721 Lt BT" w:cs="Swiss 721 ltbt"/>
+          <w:color w:val="000000"/>
+          <w:sz w:val="20"/>
+          <w:szCs w:val="20"/>
+        </w:rPr>
+        <w:t>} {</w:t>
+      </w:r>
+      <w:proofErr w:type="spellStart"/>
+      <w:r>
+        <w:rPr>
+          <w:rFonts w:ascii="Swis721 Lt BT" w:hAnsi="Swis721 Lt BT" w:cs="Swiss 721 ltbt"/>
+          <w:color w:val="000000"/>
+          <w:sz w:val="20"/>
+          <w:szCs w:val="20"/>
+        </w:rPr>
+        <w:t>terbilang</w:t>
+      </w:r>
+      <w:proofErr w:type="spellEnd"/>
+      <w:r>
+        <w:rPr>
+          <w:rFonts w:ascii="Swis721 Lt BT" w:hAnsi="Swis721 Lt BT" w:cs="Swiss 721 ltbt"/>
+          <w:color w:val="000000"/>
+          <w:sz w:val="20"/>
+          <w:szCs w:val="20"/>
+        </w:rPr>
+        <w:t xml:space="preserve">} orang </w:t>
+      </w:r>
+      <w:proofErr w:type="spellStart"/>
+      <w:r>
+        <w:rPr>
+          <w:rFonts w:ascii="Swis721 Lt BT" w:hAnsi="Swis721 Lt BT" w:cs="Swiss 721 ltbt"/>
+          <w:color w:val="000000"/>
+          <w:sz w:val="20"/>
+          <w:szCs w:val="20"/>
+        </w:rPr>
+        <w:t>mahasiswa</w:t>
+      </w:r>
+      <w:proofErr w:type="spellEnd"/>
+      <w:r>
+        <w:rPr>
+          <w:rFonts w:ascii="Swis721 Lt BT" w:hAnsi="Swis721 Lt BT" w:cs="Swiss 721 ltbt"/>
+          <w:color w:val="000000"/>
+          <w:sz w:val="20"/>
+          <w:szCs w:val="20"/>
+        </w:rPr>
+        <w:t xml:space="preserve"> </w:t>
+      </w:r>
+      <w:proofErr w:type="spellStart"/>
+      <w:r>
+        <w:rPr>
+          <w:rFonts w:ascii="Swis721 Lt BT" w:hAnsi="Swis721 Lt BT" w:cs="Swiss 721 ltbt"/>
+          <w:color w:val="000000"/>
+          <w:sz w:val="20"/>
+          <w:szCs w:val="20"/>
+        </w:rPr>
+        <w:t>Departemen</w:t>
+      </w:r>
+      <w:proofErr w:type="spellEnd"/>
+      <w:r>
+        <w:rPr>
+          <w:rFonts w:ascii="Swis721 Lt BT" w:hAnsi="Swis721 Lt BT" w:cs="Swiss 721 ltbt"/>
+          <w:color w:val="000000"/>
+          <w:sz w:val="20"/>
+          <w:szCs w:val="20"/>
+        </w:rPr>
+        <w:t xml:space="preserve"> {</w:t>
+      </w:r>
+      <w:proofErr w:type="spellStart"/>
       <w:r>
         <w:rPr>
           <w:rFonts w:ascii="Swis721 Lt BT" w:hAnsi="Swis721 Lt BT" w:cs="Swiss 721 ltbt"/>
@@ -430,32 +731,215 @@
         </w:rPr>
         <w:t>prodi</w:t>
       </w:r>
-      <w:r>
-        <w:rPr>
-          <w:rFonts w:ascii="Swis721 Lt BT" w:hAnsi="Swis721 Lt BT" w:cs="Swiss 721 ltbt"/>
-          <w:color w:val="000000"/>
-          <w:sz w:val="20"/>
-          <w:szCs w:val="20"/>
-        </w:rPr>
-        <w:t>} {institusi} akan melakukan kegiatan magang pada {</w:t>
-      </w:r>
-      <w:r>
-        <w:rPr>
-          <w:rFonts w:ascii="Swis721 Lt BT" w:hAnsi="Swis721 Lt BT" w:cs="Swiss 721 ltbt"/>
-          <w:color w:val="000000"/>
-          <w:sz w:val="20"/>
-          <w:szCs w:val="20"/>
-        </w:rPr>
-        <w:t>penempatan</w:t>
-      </w:r>
-      <w:r>
-        <w:rPr>
-          <w:rFonts w:ascii="Swis721 Lt BT" w:hAnsi="Swis721 Lt BT" w:cs="Swiss 721 ltbt"/>
-          <w:color w:val="000000"/>
-          <w:sz w:val="20"/>
-          <w:szCs w:val="20"/>
-        </w:rPr>
-        <w:t>} dengan rincian sebagai berikut :</w:t>
+      <w:proofErr w:type="spellEnd"/>
+      <w:r>
+        <w:rPr>
+          <w:rFonts w:ascii="Swis721 Lt BT" w:hAnsi="Swis721 Lt BT" w:cs="Swiss 721 ltbt"/>
+          <w:color w:val="000000"/>
+          <w:sz w:val="20"/>
+          <w:szCs w:val="20"/>
+        </w:rPr>
+        <w:t>} {</w:t>
+      </w:r>
+      <w:proofErr w:type="spellStart"/>
+      <w:r>
+        <w:rPr>
+          <w:rFonts w:ascii="Swis721 Lt BT" w:hAnsi="Swis721 Lt BT" w:cs="Swiss 721 ltbt"/>
+          <w:color w:val="000000"/>
+          <w:sz w:val="20"/>
+          <w:szCs w:val="20"/>
+        </w:rPr>
+        <w:t>institusi</w:t>
+      </w:r>
+      <w:proofErr w:type="spellEnd"/>
+      <w:r>
+        <w:rPr>
+          <w:rFonts w:ascii="Swis721 Lt BT" w:hAnsi="Swis721 Lt BT" w:cs="Swiss 721 ltbt"/>
+          <w:color w:val="000000"/>
+          <w:sz w:val="20"/>
+          <w:szCs w:val="20"/>
+        </w:rPr>
+        <w:t xml:space="preserve">} </w:t>
+      </w:r>
+      <w:proofErr w:type="spellStart"/>
+      <w:r>
+        <w:rPr>
+          <w:rFonts w:ascii="Swis721 Lt BT" w:hAnsi="Swis721 Lt BT" w:cs="Swiss 721 ltbt"/>
+          <w:color w:val="000000"/>
+          <w:sz w:val="20"/>
+          <w:szCs w:val="20"/>
+        </w:rPr>
+        <w:t>akan</w:t>
+      </w:r>
+      <w:proofErr w:type="spellEnd"/>
+      <w:r>
+        <w:rPr>
+          <w:rFonts w:ascii="Swis721 Lt BT" w:hAnsi="Swis721 Lt BT" w:cs="Swiss 721 ltbt"/>
+          <w:color w:val="000000"/>
+          <w:sz w:val="20"/>
+          <w:szCs w:val="20"/>
+        </w:rPr>
+        <w:t xml:space="preserve"> </w:t>
+      </w:r>
+      <w:proofErr w:type="spellStart"/>
+      <w:r>
+        <w:rPr>
+          <w:rFonts w:ascii="Swis721 Lt BT" w:hAnsi="Swis721 Lt BT" w:cs="Swiss 721 ltbt"/>
+          <w:color w:val="000000"/>
+          <w:sz w:val="20"/>
+          <w:szCs w:val="20"/>
+        </w:rPr>
+        <w:t>melakukan</w:t>
+      </w:r>
+      <w:proofErr w:type="spellEnd"/>
+      <w:r>
+        <w:rPr>
+          <w:rFonts w:ascii="Swis721 Lt BT" w:hAnsi="Swis721 Lt BT" w:cs="Swiss 721 ltbt"/>
+          <w:color w:val="000000"/>
+          <w:sz w:val="20"/>
+          <w:szCs w:val="20"/>
+        </w:rPr>
+        <w:t xml:space="preserve"> </w:t>
+      </w:r>
+      <w:proofErr w:type="spellStart"/>
+      <w:r>
+        <w:rPr>
+          <w:rFonts w:ascii="Swis721 Lt BT" w:hAnsi="Swis721 Lt BT" w:cs="Swiss 721 ltbt"/>
+          <w:color w:val="000000"/>
+          <w:sz w:val="20"/>
+          <w:szCs w:val="20"/>
+        </w:rPr>
+        <w:t>kegiatan</w:t>
+      </w:r>
+      <w:proofErr w:type="spellEnd"/>
+      <w:r>
+        <w:rPr>
+          <w:rFonts w:ascii="Swis721 Lt BT" w:hAnsi="Swis721 Lt BT" w:cs="Swiss 721 ltbt"/>
+          <w:color w:val="000000"/>
+          <w:sz w:val="20"/>
+          <w:szCs w:val="20"/>
+        </w:rPr>
+        <w:t xml:space="preserve"> </w:t>
+      </w:r>
+      <w:proofErr w:type="spellStart"/>
+      <w:r>
+        <w:rPr>
+          <w:rFonts w:ascii="Swis721 Lt BT" w:hAnsi="Swis721 Lt BT" w:cs="Swiss 721 ltbt"/>
+          <w:color w:val="000000"/>
+          <w:sz w:val="20"/>
+          <w:szCs w:val="20"/>
+        </w:rPr>
+        <w:t>magang</w:t>
+      </w:r>
+      <w:proofErr w:type="spellEnd"/>
+      <w:r>
+        <w:rPr>
+          <w:rFonts w:ascii="Swis721 Lt BT" w:hAnsi="Swis721 Lt BT" w:cs="Swiss 721 ltbt"/>
+          <w:color w:val="000000"/>
+          <w:sz w:val="20"/>
+          <w:szCs w:val="20"/>
+        </w:rPr>
+        <w:t xml:space="preserve"> pada {</w:t>
+      </w:r>
+      <w:proofErr w:type="spellStart"/>
+      <w:r>
+        <w:rPr>
+          <w:rFonts w:ascii="Swis721 Lt BT" w:hAnsi="Swis721 Lt BT" w:cs="Swiss 721 ltbt"/>
+          <w:color w:val="000000"/>
+          <w:sz w:val="20"/>
+          <w:szCs w:val="20"/>
+        </w:rPr>
+        <w:t>tmptMagang</w:t>
+      </w:r>
+      <w:proofErr w:type="spellEnd"/>
+      <w:r>
+        <w:rPr>
+          <w:rFonts w:ascii="Swis721 Lt BT" w:hAnsi="Swis721 Lt BT" w:cs="Swiss 721 ltbt"/>
+          <w:color w:val="000000"/>
+          <w:sz w:val="20"/>
+          <w:szCs w:val="20"/>
+        </w:rPr>
+        <w:t xml:space="preserve">} </w:t>
+      </w:r>
+      <w:proofErr w:type="spellStart"/>
+      <w:r>
+        <w:rPr>
+          <w:rFonts w:ascii="Swis721 Lt BT" w:hAnsi="Swis721 Lt BT" w:cs="Swiss 721 ltbt"/>
+          <w:color w:val="000000"/>
+          <w:sz w:val="20"/>
+          <w:szCs w:val="20"/>
+        </w:rPr>
+        <w:t>dengan</w:t>
+      </w:r>
+      <w:proofErr w:type="spellEnd"/>
+      <w:r>
+        <w:rPr>
+          <w:rFonts w:ascii="Swis721 Lt BT" w:hAnsi="Swis721 Lt BT" w:cs="Swiss 721 ltbt"/>
+          <w:color w:val="000000"/>
+          <w:sz w:val="20"/>
+          <w:szCs w:val="20"/>
+        </w:rPr>
+        <w:t xml:space="preserve"> </w:t>
+      </w:r>
+      <w:proofErr w:type="spellStart"/>
+      <w:r>
+        <w:rPr>
+          <w:rFonts w:ascii="Swis721 Lt BT" w:hAnsi="Swis721 Lt BT" w:cs="Swiss 721 ltbt"/>
+          <w:color w:val="000000"/>
+          <w:sz w:val="20"/>
+          <w:szCs w:val="20"/>
+        </w:rPr>
+        <w:t>rincian</w:t>
+      </w:r>
+      <w:proofErr w:type="spellEnd"/>
+      <w:r>
+        <w:rPr>
+          <w:rFonts w:ascii="Swis721 Lt BT" w:hAnsi="Swis721 Lt BT" w:cs="Swiss 721 ltbt"/>
+          <w:color w:val="000000"/>
+          <w:sz w:val="20"/>
+          <w:szCs w:val="20"/>
+        </w:rPr>
+        <w:t xml:space="preserve"> </w:t>
+      </w:r>
+      <w:proofErr w:type="spellStart"/>
+      <w:r>
+        <w:rPr>
+          <w:rFonts w:ascii="Swis721 Lt BT" w:hAnsi="Swis721 Lt BT" w:cs="Swiss 721 ltbt"/>
+          <w:color w:val="000000"/>
+          <w:sz w:val="20"/>
+          <w:szCs w:val="20"/>
+        </w:rPr>
+        <w:t>sebagai</w:t>
+      </w:r>
+      <w:proofErr w:type="spellEnd"/>
+      <w:r>
+        <w:rPr>
+          <w:rFonts w:ascii="Swis721 Lt BT" w:hAnsi="Swis721 Lt BT" w:cs="Swiss 721 ltbt"/>
+          <w:color w:val="000000"/>
+          <w:sz w:val="20"/>
+          <w:szCs w:val="20"/>
+        </w:rPr>
+        <w:t xml:space="preserve"> </w:t>
+      </w:r>
+      <w:proofErr w:type="spellStart"/>
+      <w:r>
+        <w:rPr>
+          <w:rFonts w:ascii="Swis721 Lt BT" w:hAnsi="Swis721 Lt BT" w:cs="Swiss 721 ltbt"/>
+          <w:color w:val="000000"/>
+          <w:sz w:val="20"/>
+          <w:szCs w:val="20"/>
+        </w:rPr>
+        <w:t>berikut</w:t>
+      </w:r>
+      <w:proofErr w:type="spellEnd"/>
+      <w:r>
+        <w:rPr>
+          <w:rFonts w:ascii="Swis721 Lt BT" w:hAnsi="Swis721 Lt BT" w:cs="Swiss 721 ltbt"/>
+          <w:color w:val="000000"/>
+          <w:sz w:val="20"/>
+          <w:szCs w:val="20"/>
+        </w:rPr>
+        <w:t xml:space="preserve"> :</w:t>
       </w:r>
     </w:p>
     <w:p>
@@ -789,7 +1273,25 @@
                 <w:sz w:val="20"/>
                 <w:szCs w:val="20"/>
               </w:rPr>
-              <w:t>{nama_mahasiswa}</w:t>
+              <w:t>{</w:t>
+            </w:r>
+            <w:proofErr w:type="spellStart"/>
+            <w:r>
+              <w:rPr>
+                <w:rFonts w:ascii="Swis721 Lt BT" w:hAnsi="Swis721 Lt BT" w:cs="Swis721 Lt BT"/>
+                <w:sz w:val="20"/>
+                <w:szCs w:val="20"/>
+              </w:rPr>
+              <w:t>nama_mahasiswa</w:t>
+            </w:r>
+            <w:proofErr w:type="spellEnd"/>
+            <w:r>
+              <w:rPr>
+                <w:rFonts w:ascii="Swis721 Lt BT" w:hAnsi="Swis721 Lt BT" w:cs="Swis721 Lt BT"/>
+                <w:sz w:val="20"/>
+                <w:szCs w:val="20"/>
+              </w:rPr>
+              <w:t>}</w:t>
             </w:r>
           </w:p>
         </w:tc>
@@ -865,6 +1367,7 @@
               </w:rPr>
               <w:t>{</w:t>
             </w:r>
+            <w:proofErr w:type="spellStart"/>
             <w:r>
               <w:rPr>
                 <w:rFonts w:ascii="Swis721 Lt BT" w:hAnsi="Swis721 Lt BT" w:cs="Swis721 Lt BT"/>
@@ -874,6 +1377,7 @@
               </w:rPr>
               <w:t>prodi</w:t>
             </w:r>
+            <w:proofErr w:type="spellEnd"/>
             <w:r>
               <w:rPr>
                 <w:rFonts w:ascii="Swis721 Lt BT" w:hAnsi="Swis721 Lt BT" w:cs="Swis721 Lt BT"/>
@@ -917,7 +1421,25 @@
                 <w:sz w:val="20"/>
                 <w:szCs w:val="20"/>
               </w:rPr>
-              <w:t>{periode}</w:t>
+              <w:t>{</w:t>
+            </w:r>
+            <w:proofErr w:type="spellStart"/>
+            <w:r>
+              <w:rPr>
+                <w:rFonts w:ascii="Swis721 Lt BT" w:hAnsi="Swis721 Lt BT" w:cs="Swis721 Lt BT"/>
+                <w:sz w:val="20"/>
+                <w:szCs w:val="20"/>
+              </w:rPr>
+              <w:t>periode</w:t>
+            </w:r>
+            <w:proofErr w:type="spellEnd"/>
+            <w:r>
+              <w:rPr>
+                <w:rFonts w:ascii="Swis721 Lt BT" w:hAnsi="Swis721 Lt BT" w:cs="Swis721 Lt BT"/>
+                <w:sz w:val="20"/>
+                <w:szCs w:val="20"/>
+              </w:rPr>
+              <w:t>}</w:t>
             </w:r>
           </w:p>
         </w:tc>
@@ -978,25 +1500,265 @@
           <w:sz w:val="20"/>
           <w:szCs w:val="20"/>
         </w:rPr>
-        <w:t xml:space="preserve">Dalam pelaksanaan kegiatan magang ini, dimohon kepada </w:t>
-      </w:r>
-      <w:r>
-        <w:rPr>
-          <w:rFonts w:ascii="Swis721 Lt BT" w:hAnsi="Swis721 Lt BT" w:cs="Swiss 721 ltbt"/>
-          <w:color w:val="000000"/>
-          <w:sz w:val="20"/>
-          <w:szCs w:val="20"/>
-        </w:rPr>
-        <w:t>{tmptMagang}</w:t>
-      </w:r>
-      <w:r>
-        <w:rPr>
-          <w:rFonts w:ascii="Swis721 Lt BT" w:hAnsi="Swis721 Lt BT" w:cs="Swiss 721 ltbt"/>
-          <w:color w:val="000000"/>
-          <w:sz w:val="20"/>
-          <w:szCs w:val="20"/>
-        </w:rPr>
-        <w:t xml:space="preserve"> agar dapat memperhatikan hal-hal sebagai berikut :</w:t>
+        <w:t xml:space="preserve">Dalam </w:t>
+      </w:r>
+      <w:proofErr w:type="spellStart"/>
+      <w:r>
+        <w:rPr>
+          <w:rFonts w:ascii="Swis721 Lt BT" w:hAnsi="Swis721 Lt BT" w:cs="Swiss 721 ltbt"/>
+          <w:color w:val="000000"/>
+          <w:sz w:val="20"/>
+          <w:szCs w:val="20"/>
+        </w:rPr>
+        <w:t>pelaksanaan</w:t>
+      </w:r>
+      <w:proofErr w:type="spellEnd"/>
+      <w:r>
+        <w:rPr>
+          <w:rFonts w:ascii="Swis721 Lt BT" w:hAnsi="Swis721 Lt BT" w:cs="Swiss 721 ltbt"/>
+          <w:color w:val="000000"/>
+          <w:sz w:val="20"/>
+          <w:szCs w:val="20"/>
+        </w:rPr>
+        <w:t xml:space="preserve"> </w:t>
+      </w:r>
+      <w:proofErr w:type="spellStart"/>
+      <w:r>
+        <w:rPr>
+          <w:rFonts w:ascii="Swis721 Lt BT" w:hAnsi="Swis721 Lt BT" w:cs="Swiss 721 ltbt"/>
+          <w:color w:val="000000"/>
+          <w:sz w:val="20"/>
+          <w:szCs w:val="20"/>
+        </w:rPr>
+        <w:t>kegiatan</w:t>
+      </w:r>
+      <w:proofErr w:type="spellEnd"/>
+      <w:r>
+        <w:rPr>
+          <w:rFonts w:ascii="Swis721 Lt BT" w:hAnsi="Swis721 Lt BT" w:cs="Swiss 721 ltbt"/>
+          <w:color w:val="000000"/>
+          <w:sz w:val="20"/>
+          <w:szCs w:val="20"/>
+        </w:rPr>
+        <w:t xml:space="preserve"> </w:t>
+      </w:r>
+      <w:proofErr w:type="spellStart"/>
+      <w:r>
+        <w:rPr>
+          <w:rFonts w:ascii="Swis721 Lt BT" w:hAnsi="Swis721 Lt BT" w:cs="Swiss 721 ltbt"/>
+          <w:color w:val="000000"/>
+          <w:sz w:val="20"/>
+          <w:szCs w:val="20"/>
+        </w:rPr>
+        <w:t>magang</w:t>
+      </w:r>
+      <w:proofErr w:type="spellEnd"/>
+      <w:r>
+        <w:rPr>
+          <w:rFonts w:ascii="Swis721 Lt BT" w:hAnsi="Swis721 Lt BT" w:cs="Swiss 721 ltbt"/>
+          <w:color w:val="000000"/>
+          <w:sz w:val="20"/>
+          <w:szCs w:val="20"/>
+        </w:rPr>
+        <w:t xml:space="preserve"> </w:t>
+      </w:r>
+      <w:proofErr w:type="spellStart"/>
+      <w:r>
+        <w:rPr>
+          <w:rFonts w:ascii="Swis721 Lt BT" w:hAnsi="Swis721 Lt BT" w:cs="Swiss 721 ltbt"/>
+          <w:color w:val="000000"/>
+          <w:sz w:val="20"/>
+          <w:szCs w:val="20"/>
+        </w:rPr>
+        <w:t>ini</w:t>
+      </w:r>
+      <w:proofErr w:type="spellEnd"/>
+      <w:r>
+        <w:rPr>
+          <w:rFonts w:ascii="Swis721 Lt BT" w:hAnsi="Swis721 Lt BT" w:cs="Swiss 721 ltbt"/>
+          <w:color w:val="000000"/>
+          <w:sz w:val="20"/>
+          <w:szCs w:val="20"/>
+        </w:rPr>
+        <w:t xml:space="preserve">, </w:t>
+      </w:r>
+      <w:proofErr w:type="spellStart"/>
+      <w:r>
+        <w:rPr>
+          <w:rFonts w:ascii="Swis721 Lt BT" w:hAnsi="Swis721 Lt BT" w:cs="Swiss 721 ltbt"/>
+          <w:color w:val="000000"/>
+          <w:sz w:val="20"/>
+          <w:szCs w:val="20"/>
+        </w:rPr>
+        <w:t>dimohon</w:t>
+      </w:r>
+      <w:proofErr w:type="spellEnd"/>
+      <w:r>
+        <w:rPr>
+          <w:rFonts w:ascii="Swis721 Lt BT" w:hAnsi="Swis721 Lt BT" w:cs="Swiss 721 ltbt"/>
+          <w:color w:val="000000"/>
+          <w:sz w:val="20"/>
+          <w:szCs w:val="20"/>
+        </w:rPr>
+        <w:t xml:space="preserve"> </w:t>
+      </w:r>
+      <w:proofErr w:type="spellStart"/>
+      <w:r>
+        <w:rPr>
+          <w:rFonts w:ascii="Swis721 Lt BT" w:hAnsi="Swis721 Lt BT" w:cs="Swiss 721 ltbt"/>
+          <w:color w:val="000000"/>
+          <w:sz w:val="20"/>
+          <w:szCs w:val="20"/>
+        </w:rPr>
+        <w:t>kepada</w:t>
+      </w:r>
+      <w:proofErr w:type="spellEnd"/>
+      <w:r>
+        <w:rPr>
+          <w:rFonts w:ascii="Swis721 Lt BT" w:hAnsi="Swis721 Lt BT" w:cs="Swiss 721 ltbt"/>
+          <w:color w:val="000000"/>
+          <w:sz w:val="20"/>
+          <w:szCs w:val="20"/>
+        </w:rPr>
+        <w:t xml:space="preserve"> </w:t>
+      </w:r>
+      <w:r>
+        <w:rPr>
+          <w:rFonts w:ascii="Swis721 Lt BT" w:hAnsi="Swis721 Lt BT" w:cs="Swiss 721 ltbt"/>
+          <w:color w:val="000000"/>
+          <w:sz w:val="20"/>
+          <w:szCs w:val="20"/>
+        </w:rPr>
+        <w:t>{</w:t>
+      </w:r>
+      <w:proofErr w:type="spellStart"/>
+      <w:r>
+        <w:rPr>
+          <w:rFonts w:ascii="Swis721 Lt BT" w:hAnsi="Swis721 Lt BT" w:cs="Swiss 721 ltbt"/>
+          <w:color w:val="000000"/>
+          <w:sz w:val="20"/>
+          <w:szCs w:val="20"/>
+        </w:rPr>
+        <w:t>tmptMagang</w:t>
+      </w:r>
+      <w:proofErr w:type="spellEnd"/>
+      <w:r>
+        <w:rPr>
+          <w:rFonts w:ascii="Swis721 Lt BT" w:hAnsi="Swis721 Lt BT" w:cs="Swiss 721 ltbt"/>
+          <w:color w:val="000000"/>
+          <w:sz w:val="20"/>
+          <w:szCs w:val="20"/>
+        </w:rPr>
+        <w:t>}</w:t>
+      </w:r>
+      <w:r>
+        <w:rPr>
+          <w:rFonts w:ascii="Swis721 Lt BT" w:hAnsi="Swis721 Lt BT" w:cs="Swiss 721 ltbt"/>
+          <w:color w:val="000000"/>
+          <w:sz w:val="20"/>
+          <w:szCs w:val="20"/>
+        </w:rPr>
+        <w:t xml:space="preserve"> agar </w:t>
+      </w:r>
+      <w:proofErr w:type="spellStart"/>
+      <w:r>
+        <w:rPr>
+          <w:rFonts w:ascii="Swis721 Lt BT" w:hAnsi="Swis721 Lt BT" w:cs="Swiss 721 ltbt"/>
+          <w:color w:val="000000"/>
+          <w:sz w:val="20"/>
+          <w:szCs w:val="20"/>
+        </w:rPr>
+        <w:t>dapat</w:t>
+      </w:r>
+      <w:proofErr w:type="spellEnd"/>
+      <w:r>
+        <w:rPr>
+          <w:rFonts w:ascii="Swis721 Lt BT" w:hAnsi="Swis721 Lt BT" w:cs="Swiss 721 ltbt"/>
+          <w:color w:val="000000"/>
+          <w:sz w:val="20"/>
+          <w:szCs w:val="20"/>
+        </w:rPr>
+        <w:t xml:space="preserve"> </w:t>
+      </w:r>
+      <w:proofErr w:type="spellStart"/>
+      <w:r>
+        <w:rPr>
+          <w:rFonts w:ascii="Swis721 Lt BT" w:hAnsi="Swis721 Lt BT" w:cs="Swiss 721 ltbt"/>
+          <w:color w:val="000000"/>
+          <w:sz w:val="20"/>
+          <w:szCs w:val="20"/>
+        </w:rPr>
+        <w:t>memperhatikan</w:t>
+      </w:r>
+      <w:proofErr w:type="spellEnd"/>
+      <w:r>
+        <w:rPr>
+          <w:rFonts w:ascii="Swis721 Lt BT" w:hAnsi="Swis721 Lt BT" w:cs="Swiss 721 ltbt"/>
+          <w:color w:val="000000"/>
+          <w:sz w:val="20"/>
+          <w:szCs w:val="20"/>
+        </w:rPr>
+        <w:t xml:space="preserve"> </w:t>
+      </w:r>
+      <w:proofErr w:type="spellStart"/>
+      <w:r>
+        <w:rPr>
+          <w:rFonts w:ascii="Swis721 Lt BT" w:hAnsi="Swis721 Lt BT" w:cs="Swiss 721 ltbt"/>
+          <w:color w:val="000000"/>
+          <w:sz w:val="20"/>
+          <w:szCs w:val="20"/>
+        </w:rPr>
+        <w:t>hal-hal</w:t>
+      </w:r>
+      <w:proofErr w:type="spellEnd"/>
+      <w:r>
+        <w:rPr>
+          <w:rFonts w:ascii="Swis721 Lt BT" w:hAnsi="Swis721 Lt BT" w:cs="Swiss 721 ltbt"/>
+          <w:color w:val="000000"/>
+          <w:sz w:val="20"/>
+          <w:szCs w:val="20"/>
+        </w:rPr>
+        <w:t xml:space="preserve"> </w:t>
+      </w:r>
+      <w:proofErr w:type="spellStart"/>
+      <w:r>
+        <w:rPr>
+          <w:rFonts w:ascii="Swis721 Lt BT" w:hAnsi="Swis721 Lt BT" w:cs="Swiss 721 ltbt"/>
+          <w:color w:val="000000"/>
+          <w:sz w:val="20"/>
+          <w:szCs w:val="20"/>
+        </w:rPr>
+        <w:t>sebagai</w:t>
+      </w:r>
+      <w:proofErr w:type="spellEnd"/>
+      <w:r>
+        <w:rPr>
+          <w:rFonts w:ascii="Swis721 Lt BT" w:hAnsi="Swis721 Lt BT" w:cs="Swiss 721 ltbt"/>
+          <w:color w:val="000000"/>
+          <w:sz w:val="20"/>
+          <w:szCs w:val="20"/>
+        </w:rPr>
+        <w:t xml:space="preserve"> </w:t>
+      </w:r>
+      <w:proofErr w:type="spellStart"/>
+      <w:r>
+        <w:rPr>
+          <w:rFonts w:ascii="Swis721 Lt BT" w:hAnsi="Swis721 Lt BT" w:cs="Swiss 721 ltbt"/>
+          <w:color w:val="000000"/>
+          <w:sz w:val="20"/>
+          <w:szCs w:val="20"/>
+        </w:rPr>
+        <w:t>berikut</w:t>
+      </w:r>
+      <w:proofErr w:type="spellEnd"/>
+      <w:r>
+        <w:rPr>
+          <w:rFonts w:ascii="Swis721 Lt BT" w:hAnsi="Swis721 Lt BT" w:cs="Swiss 721 ltbt"/>
+          <w:color w:val="000000"/>
+          <w:sz w:val="20"/>
+          <w:szCs w:val="20"/>
+        </w:rPr>
+        <w:t xml:space="preserve"> :</w:t>
       </w:r>
     </w:p>
     <w:p>
@@ -1012,13 +1774,707 @@
         </w:tabs>
         <w:spacing w:before="115" w:after="144" w:line="240" w:lineRule="auto"/>
       </w:pPr>
-      <w:r>
-        <w:rPr>
-          <w:rFonts w:ascii="Swis721 Lt BT" w:hAnsi="Swis721 Lt BT" w:cs="Swiss 721 ltbt"/>
-          <w:color w:val="000000"/>
-          <w:sz w:val="20"/>
-        </w:rPr>
-        <w:t>Mahasiswa tersebut melengkapi surat pernyataan yang dibubuhi materai Rp.10.000,- dan ditandatangani oleh yang bersangkutan serta orang tua/wali yang bersangkutan sebagaimana terlampir, isinya antara lain: “Memberikan izin pelaksanaan magang atas nama mahasiswa tersebut” serta “Tidak akan membuka rahasia Bank, mematuhi tata tertib, disiplin dan peraturan Bank serta tidak akan menuntut fasilitas apapun”.</w:t>
+      <w:proofErr w:type="spellStart"/>
+      <w:r>
+        <w:rPr>
+          <w:rFonts w:ascii="Swis721 Lt BT" w:hAnsi="Swis721 Lt BT" w:cs="Swiss 721 ltbt"/>
+          <w:color w:val="000000"/>
+          <w:sz w:val="20"/>
+        </w:rPr>
+        <w:t>Mahasiswa</w:t>
+      </w:r>
+      <w:proofErr w:type="spellEnd"/>
+      <w:r>
+        <w:rPr>
+          <w:rFonts w:ascii="Swis721 Lt BT" w:hAnsi="Swis721 Lt BT" w:cs="Swiss 721 ltbt"/>
+          <w:color w:val="000000"/>
+          <w:sz w:val="20"/>
+        </w:rPr>
+        <w:t xml:space="preserve"> </w:t>
+      </w:r>
+      <w:proofErr w:type="spellStart"/>
+      <w:r>
+        <w:rPr>
+          <w:rFonts w:ascii="Swis721 Lt BT" w:hAnsi="Swis721 Lt BT" w:cs="Swiss 721 ltbt"/>
+          <w:color w:val="000000"/>
+          <w:sz w:val="20"/>
+        </w:rPr>
+        <w:t>tersebut</w:t>
+      </w:r>
+      <w:proofErr w:type="spellEnd"/>
+      <w:r>
+        <w:rPr>
+          <w:rFonts w:ascii="Swis721 Lt BT" w:hAnsi="Swis721 Lt BT" w:cs="Swiss 721 ltbt"/>
+          <w:color w:val="000000"/>
+          <w:sz w:val="20"/>
+        </w:rPr>
+        <w:t xml:space="preserve"> </w:t>
+      </w:r>
+      <w:proofErr w:type="spellStart"/>
+      <w:r>
+        <w:rPr>
+          <w:rFonts w:ascii="Swis721 Lt BT" w:hAnsi="Swis721 Lt BT" w:cs="Swiss 721 ltbt"/>
+          <w:color w:val="000000"/>
+          <w:sz w:val="20"/>
+        </w:rPr>
+        <w:t>melengkapi</w:t>
+      </w:r>
+      <w:proofErr w:type="spellEnd"/>
+      <w:r>
+        <w:rPr>
+          <w:rFonts w:ascii="Swis721 Lt BT" w:hAnsi="Swis721 Lt BT" w:cs="Swiss 721 ltbt"/>
+          <w:color w:val="000000"/>
+          <w:sz w:val="20"/>
+        </w:rPr>
+        <w:t xml:space="preserve"> </w:t>
+      </w:r>
+      <w:proofErr w:type="spellStart"/>
+      <w:r>
+        <w:rPr>
+          <w:rFonts w:ascii="Swis721 Lt BT" w:hAnsi="Swis721 Lt BT" w:cs="Swiss 721 ltbt"/>
+          <w:color w:val="000000"/>
+          <w:sz w:val="20"/>
+        </w:rPr>
+        <w:t>surat</w:t>
+      </w:r>
+      <w:proofErr w:type="spellEnd"/>
+      <w:r>
+        <w:rPr>
+          <w:rFonts w:ascii="Swis721 Lt BT" w:hAnsi="Swis721 Lt BT" w:cs="Swiss 721 ltbt"/>
+          <w:color w:val="000000"/>
+          <w:sz w:val="20"/>
+        </w:rPr>
+        <w:t xml:space="preserve"> </w:t>
+      </w:r>
+      <w:proofErr w:type="spellStart"/>
+      <w:r>
+        <w:rPr>
+          <w:rFonts w:ascii="Swis721 Lt BT" w:hAnsi="Swis721 Lt BT" w:cs="Swiss 721 ltbt"/>
+          <w:color w:val="000000"/>
+          <w:sz w:val="20"/>
+        </w:rPr>
+        <w:t>pernyataan</w:t>
+      </w:r>
+      <w:proofErr w:type="spellEnd"/>
+      <w:r>
+        <w:rPr>
+          <w:rFonts w:ascii="Swis721 Lt BT" w:hAnsi="Swis721 Lt BT" w:cs="Swiss 721 ltbt"/>
+          <w:color w:val="000000"/>
+          <w:sz w:val="20"/>
+        </w:rPr>
+        <w:t xml:space="preserve"> yang </w:t>
+      </w:r>
+      <w:proofErr w:type="spellStart"/>
+      <w:r>
+        <w:rPr>
+          <w:rFonts w:ascii="Swis721 Lt BT" w:hAnsi="Swis721 Lt BT" w:cs="Swiss 721 ltbt"/>
+          <w:color w:val="000000"/>
+          <w:sz w:val="20"/>
+        </w:rPr>
+        <w:t>dibubuhi</w:t>
+      </w:r>
+      <w:proofErr w:type="spellEnd"/>
+      <w:r>
+        <w:rPr>
+          <w:rFonts w:ascii="Swis721 Lt BT" w:hAnsi="Swis721 Lt BT" w:cs="Swiss 721 ltbt"/>
+          <w:color w:val="000000"/>
+          <w:sz w:val="20"/>
+        </w:rPr>
+        <w:t xml:space="preserve"> </w:t>
+      </w:r>
+      <w:proofErr w:type="spellStart"/>
+      <w:r>
+        <w:rPr>
+          <w:rFonts w:ascii="Swis721 Lt BT" w:hAnsi="Swis721 Lt BT" w:cs="Swiss 721 ltbt"/>
+          <w:color w:val="000000"/>
+          <w:sz w:val="20"/>
+        </w:rPr>
+        <w:t>materai</w:t>
+      </w:r>
+      <w:proofErr w:type="spellEnd"/>
+      <w:r>
+        <w:rPr>
+          <w:rFonts w:ascii="Swis721 Lt BT" w:hAnsi="Swis721 Lt BT" w:cs="Swiss 721 ltbt"/>
+          <w:color w:val="000000"/>
+          <w:sz w:val="20"/>
+        </w:rPr>
+        <w:t xml:space="preserve"> Rp.10.000,- dan </w:t>
+      </w:r>
+      <w:proofErr w:type="spellStart"/>
+      <w:r>
+        <w:rPr>
+          <w:rFonts w:ascii="Swis721 Lt BT" w:hAnsi="Swis721 Lt BT" w:cs="Swiss 721 ltbt"/>
+          <w:color w:val="000000"/>
+          <w:sz w:val="20"/>
+        </w:rPr>
+        <w:t>ditandatangani</w:t>
+      </w:r>
+      <w:proofErr w:type="spellEnd"/>
+      <w:r>
+        <w:rPr>
+          <w:rFonts w:ascii="Swis721 Lt BT" w:hAnsi="Swis721 Lt BT" w:cs="Swiss 721 ltbt"/>
+          <w:color w:val="000000"/>
+          <w:sz w:val="20"/>
+        </w:rPr>
+        <w:t xml:space="preserve"> oleh yang </w:t>
+      </w:r>
+      <w:proofErr w:type="spellStart"/>
+      <w:r>
+        <w:rPr>
+          <w:rFonts w:ascii="Swis721 Lt BT" w:hAnsi="Swis721 Lt BT" w:cs="Swiss 721 ltbt"/>
+          <w:color w:val="000000"/>
+          <w:sz w:val="20"/>
+        </w:rPr>
+        <w:t>bersangkutan</w:t>
+      </w:r>
+      <w:proofErr w:type="spellEnd"/>
+      <w:r>
+        <w:rPr>
+          <w:rFonts w:ascii="Swis721 Lt BT" w:hAnsi="Swis721 Lt BT" w:cs="Swiss 721 ltbt"/>
+          <w:color w:val="000000"/>
+          <w:sz w:val="20"/>
+        </w:rPr>
+        <w:t xml:space="preserve"> </w:t>
+      </w:r>
+      <w:proofErr w:type="spellStart"/>
+      <w:r>
+        <w:rPr>
+          <w:rFonts w:ascii="Swis721 Lt BT" w:hAnsi="Swis721 Lt BT" w:cs="Swiss 721 ltbt"/>
+          <w:color w:val="000000"/>
+          <w:sz w:val="20"/>
+        </w:rPr>
+        <w:t>serta</w:t>
+      </w:r>
+      <w:proofErr w:type="spellEnd"/>
+      <w:r>
+        <w:rPr>
+          <w:rFonts w:ascii="Swis721 Lt BT" w:hAnsi="Swis721 Lt BT" w:cs="Swiss 721 ltbt"/>
+          <w:color w:val="000000"/>
+          <w:sz w:val="20"/>
+        </w:rPr>
+        <w:t xml:space="preserve"> orang </w:t>
+      </w:r>
+      <w:proofErr w:type="spellStart"/>
+      <w:r>
+        <w:rPr>
+          <w:rFonts w:ascii="Swis721 Lt BT" w:hAnsi="Swis721 Lt BT" w:cs="Swiss 721 ltbt"/>
+          <w:color w:val="000000"/>
+          <w:sz w:val="20"/>
+        </w:rPr>
+        <w:t>tua</w:t>
+      </w:r>
+      <w:proofErr w:type="spellEnd"/>
+      <w:r>
+        <w:rPr>
+          <w:rFonts w:ascii="Swis721 Lt BT" w:hAnsi="Swis721 Lt BT" w:cs="Swiss 721 ltbt"/>
+          <w:color w:val="000000"/>
+          <w:sz w:val="20"/>
+        </w:rPr>
+        <w:t>/</w:t>
+      </w:r>
+      <w:proofErr w:type="spellStart"/>
+      <w:r>
+        <w:rPr>
+          <w:rFonts w:ascii="Swis721 Lt BT" w:hAnsi="Swis721 Lt BT" w:cs="Swiss 721 ltbt"/>
+          <w:color w:val="000000"/>
+          <w:sz w:val="20"/>
+        </w:rPr>
+        <w:t>wali</w:t>
+      </w:r>
+      <w:proofErr w:type="spellEnd"/>
+      <w:r>
+        <w:rPr>
+          <w:rFonts w:ascii="Swis721 Lt BT" w:hAnsi="Swis721 Lt BT" w:cs="Swiss 721 ltbt"/>
+          <w:color w:val="000000"/>
+          <w:sz w:val="20"/>
+        </w:rPr>
+        <w:t xml:space="preserve"> yang </w:t>
+      </w:r>
+      <w:proofErr w:type="spellStart"/>
+      <w:r>
+        <w:rPr>
+          <w:rFonts w:ascii="Swis721 Lt BT" w:hAnsi="Swis721 Lt BT" w:cs="Swiss 721 ltbt"/>
+          <w:color w:val="000000"/>
+          <w:sz w:val="20"/>
+        </w:rPr>
+        <w:t>bersangkutan</w:t>
+      </w:r>
+      <w:proofErr w:type="spellEnd"/>
+      <w:r>
+        <w:rPr>
+          <w:rFonts w:ascii="Swis721 Lt BT" w:hAnsi="Swis721 Lt BT" w:cs="Swiss 721 ltbt"/>
+          <w:color w:val="000000"/>
+          <w:sz w:val="20"/>
+        </w:rPr>
+        <w:t xml:space="preserve"> </w:t>
+      </w:r>
+      <w:proofErr w:type="spellStart"/>
+      <w:r>
+        <w:rPr>
+          <w:rFonts w:ascii="Swis721 Lt BT" w:hAnsi="Swis721 Lt BT" w:cs="Swiss 721 ltbt"/>
+          <w:color w:val="000000"/>
+          <w:sz w:val="20"/>
+        </w:rPr>
+        <w:t>sebagaimana</w:t>
+      </w:r>
+      <w:proofErr w:type="spellEnd"/>
+      <w:r>
+        <w:rPr>
+          <w:rFonts w:ascii="Swis721 Lt BT" w:hAnsi="Swis721 Lt BT" w:cs="Swiss 721 ltbt"/>
+          <w:color w:val="000000"/>
+          <w:sz w:val="20"/>
+        </w:rPr>
+        <w:t xml:space="preserve"> </w:t>
+      </w:r>
+      <w:proofErr w:type="spellStart"/>
+      <w:r>
+        <w:rPr>
+          <w:rFonts w:ascii="Swis721 Lt BT" w:hAnsi="Swis721 Lt BT" w:cs="Swiss 721 ltbt"/>
+          <w:color w:val="000000"/>
+          <w:sz w:val="20"/>
+        </w:rPr>
+        <w:t>terlampir</w:t>
+      </w:r>
+      <w:proofErr w:type="spellEnd"/>
+      <w:r>
+        <w:rPr>
+          <w:rFonts w:ascii="Swis721 Lt BT" w:hAnsi="Swis721 Lt BT" w:cs="Swiss 721 ltbt"/>
+          <w:color w:val="000000"/>
+          <w:sz w:val="20"/>
+        </w:rPr>
+        <w:t xml:space="preserve">, </w:t>
+      </w:r>
+      <w:proofErr w:type="spellStart"/>
+      <w:r>
+        <w:rPr>
+          <w:rFonts w:ascii="Swis721 Lt BT" w:hAnsi="Swis721 Lt BT" w:cs="Swiss 721 ltbt"/>
+          <w:color w:val="000000"/>
+          <w:sz w:val="20"/>
+        </w:rPr>
+        <w:t>isinya</w:t>
+      </w:r>
+      <w:proofErr w:type="spellEnd"/>
+      <w:r>
+        <w:rPr>
+          <w:rFonts w:ascii="Swis721 Lt BT" w:hAnsi="Swis721 Lt BT" w:cs="Swiss 721 ltbt"/>
+          <w:color w:val="000000"/>
+          <w:sz w:val="20"/>
+        </w:rPr>
+        <w:t xml:space="preserve"> </w:t>
+      </w:r>
+      <w:proofErr w:type="spellStart"/>
+      <w:r>
+        <w:rPr>
+          <w:rFonts w:ascii="Swis721 Lt BT" w:hAnsi="Swis721 Lt BT" w:cs="Swiss 721 ltbt"/>
+          <w:color w:val="000000"/>
+          <w:sz w:val="20"/>
+        </w:rPr>
+        <w:t>antara</w:t>
+      </w:r>
+      <w:proofErr w:type="spellEnd"/>
+      <w:r>
+        <w:rPr>
+          <w:rFonts w:ascii="Swis721 Lt BT" w:hAnsi="Swis721 Lt BT" w:cs="Swiss 721 ltbt"/>
+          <w:color w:val="000000"/>
+          <w:sz w:val="20"/>
+        </w:rPr>
+        <w:t xml:space="preserve"> lain: “</w:t>
+      </w:r>
+      <w:proofErr w:type="spellStart"/>
+      <w:r>
+        <w:rPr>
+          <w:rFonts w:ascii="Swis721 Lt BT" w:hAnsi="Swis721 Lt BT" w:cs="Swiss 721 ltbt"/>
+          <w:color w:val="000000"/>
+          <w:sz w:val="20"/>
+        </w:rPr>
+        <w:t>Memberikan</w:t>
+      </w:r>
+      <w:proofErr w:type="spellEnd"/>
+      <w:r>
+        <w:rPr>
+          <w:rFonts w:ascii="Swis721 Lt BT" w:hAnsi="Swis721 Lt BT" w:cs="Swiss 721 ltbt"/>
+          <w:color w:val="000000"/>
+          <w:sz w:val="20"/>
+        </w:rPr>
+        <w:t xml:space="preserve"> </w:t>
+      </w:r>
+      <w:proofErr w:type="spellStart"/>
+      <w:r>
+        <w:rPr>
+          <w:rFonts w:ascii="Swis721 Lt BT" w:hAnsi="Swis721 Lt BT" w:cs="Swiss 721 ltbt"/>
+          <w:color w:val="000000"/>
+          <w:sz w:val="20"/>
+        </w:rPr>
+        <w:t>izin</w:t>
+      </w:r>
+      <w:proofErr w:type="spellEnd"/>
+      <w:r>
+        <w:rPr>
+          <w:rFonts w:ascii="Swis721 Lt BT" w:hAnsi="Swis721 Lt BT" w:cs="Swiss 721 ltbt"/>
+          <w:color w:val="000000"/>
+          <w:sz w:val="20"/>
+        </w:rPr>
+        <w:t xml:space="preserve"> </w:t>
+      </w:r>
+      <w:proofErr w:type="spellStart"/>
+      <w:r>
+        <w:rPr>
+          <w:rFonts w:ascii="Swis721 Lt BT" w:hAnsi="Swis721 Lt BT" w:cs="Swiss 721 ltbt"/>
+          <w:color w:val="000000"/>
+          <w:sz w:val="20"/>
+        </w:rPr>
+        <w:t>pelaksanaan</w:t>
+      </w:r>
+      <w:proofErr w:type="spellEnd"/>
+      <w:r>
+        <w:rPr>
+          <w:rFonts w:ascii="Swis721 Lt BT" w:hAnsi="Swis721 Lt BT" w:cs="Swiss 721 ltbt"/>
+          <w:color w:val="000000"/>
+          <w:sz w:val="20"/>
+        </w:rPr>
+        <w:t xml:space="preserve"> </w:t>
+      </w:r>
+      <w:proofErr w:type="spellStart"/>
+      <w:r>
+        <w:rPr>
+          <w:rFonts w:ascii="Swis721 Lt BT" w:hAnsi="Swis721 Lt BT" w:cs="Swiss 721 ltbt"/>
+          <w:color w:val="000000"/>
+          <w:sz w:val="20"/>
+        </w:rPr>
+        <w:t>magang</w:t>
+      </w:r>
+      <w:proofErr w:type="spellEnd"/>
+      <w:r>
+        <w:rPr>
+          <w:rFonts w:ascii="Swis721 Lt BT" w:hAnsi="Swis721 Lt BT" w:cs="Swiss 721 ltbt"/>
+          <w:color w:val="000000"/>
+          <w:sz w:val="20"/>
+        </w:rPr>
+        <w:t xml:space="preserve"> </w:t>
+      </w:r>
+      <w:proofErr w:type="spellStart"/>
+      <w:r>
+        <w:rPr>
+          <w:rFonts w:ascii="Swis721 Lt BT" w:hAnsi="Swis721 Lt BT" w:cs="Swiss 721 ltbt"/>
+          <w:color w:val="000000"/>
+          <w:sz w:val="20"/>
+        </w:rPr>
+        <w:t>atas</w:t>
+      </w:r>
+      <w:proofErr w:type="spellEnd"/>
+      <w:r>
+        <w:rPr>
+          <w:rFonts w:ascii="Swis721 Lt BT" w:hAnsi="Swis721 Lt BT" w:cs="Swiss 721 ltbt"/>
+          <w:color w:val="000000"/>
+          <w:sz w:val="20"/>
+        </w:rPr>
+        <w:t xml:space="preserve"> </w:t>
+      </w:r>
+      <w:proofErr w:type="spellStart"/>
+      <w:r>
+        <w:rPr>
+          <w:rFonts w:ascii="Swis721 Lt BT" w:hAnsi="Swis721 Lt BT" w:cs="Swiss 721 ltbt"/>
+          <w:color w:val="000000"/>
+          <w:sz w:val="20"/>
+        </w:rPr>
+        <w:t>nama</w:t>
+      </w:r>
+      <w:proofErr w:type="spellEnd"/>
+      <w:r>
+        <w:rPr>
+          <w:rFonts w:ascii="Swis721 Lt BT" w:hAnsi="Swis721 Lt BT" w:cs="Swiss 721 ltbt"/>
+          <w:color w:val="000000"/>
+          <w:sz w:val="20"/>
+        </w:rPr>
+        <w:t xml:space="preserve"> </w:t>
+      </w:r>
+      <w:proofErr w:type="spellStart"/>
+      <w:r>
+        <w:rPr>
+          <w:rFonts w:ascii="Swis721 Lt BT" w:hAnsi="Swis721 Lt BT" w:cs="Swiss 721 ltbt"/>
+          <w:color w:val="000000"/>
+          <w:sz w:val="20"/>
+        </w:rPr>
+        <w:t>mahasiswa</w:t>
+      </w:r>
+      <w:proofErr w:type="spellEnd"/>
+      <w:r>
+        <w:rPr>
+          <w:rFonts w:ascii="Swis721 Lt BT" w:hAnsi="Swis721 Lt BT" w:cs="Swiss 721 ltbt"/>
+          <w:color w:val="000000"/>
+          <w:sz w:val="20"/>
+        </w:rPr>
+        <w:t xml:space="preserve"> </w:t>
+      </w:r>
+      <w:proofErr w:type="spellStart"/>
+      <w:r>
+        <w:rPr>
+          <w:rFonts w:ascii="Swis721 Lt BT" w:hAnsi="Swis721 Lt BT" w:cs="Swiss 721 ltbt"/>
+          <w:color w:val="000000"/>
+          <w:sz w:val="20"/>
+        </w:rPr>
+        <w:t>tersebut</w:t>
+      </w:r>
+      <w:proofErr w:type="spellEnd"/>
+      <w:r>
+        <w:rPr>
+          <w:rFonts w:ascii="Swis721 Lt BT" w:hAnsi="Swis721 Lt BT" w:cs="Swiss 721 ltbt"/>
+          <w:color w:val="000000"/>
+          <w:sz w:val="20"/>
+        </w:rPr>
+        <w:t xml:space="preserve">” </w:t>
+      </w:r>
+      <w:proofErr w:type="spellStart"/>
+      <w:r>
+        <w:rPr>
+          <w:rFonts w:ascii="Swis721 Lt BT" w:hAnsi="Swis721 Lt BT" w:cs="Swiss 721 ltbt"/>
+          <w:color w:val="000000"/>
+          <w:sz w:val="20"/>
+        </w:rPr>
+        <w:t>serta</w:t>
+      </w:r>
+      <w:proofErr w:type="spellEnd"/>
+      <w:r>
+        <w:rPr>
+          <w:rFonts w:ascii="Swis721 Lt BT" w:hAnsi="Swis721 Lt BT" w:cs="Swiss 721 ltbt"/>
+          <w:color w:val="000000"/>
+          <w:sz w:val="20"/>
+        </w:rPr>
+        <w:t xml:space="preserve"> “Tidak </w:t>
+      </w:r>
+      <w:proofErr w:type="spellStart"/>
+      <w:r>
+        <w:rPr>
+          <w:rFonts w:ascii="Swis721 Lt BT" w:hAnsi="Swis721 Lt BT" w:cs="Swiss 721 ltbt"/>
+          <w:color w:val="000000"/>
+          <w:sz w:val="20"/>
+        </w:rPr>
+        <w:t>akan</w:t>
+      </w:r>
+      <w:proofErr w:type="spellEnd"/>
+      <w:r>
+        <w:rPr>
+          <w:rFonts w:ascii="Swis721 Lt BT" w:hAnsi="Swis721 Lt BT" w:cs="Swiss 721 ltbt"/>
+          <w:color w:val="000000"/>
+          <w:sz w:val="20"/>
+        </w:rPr>
+        <w:t xml:space="preserve"> </w:t>
+      </w:r>
+      <w:proofErr w:type="spellStart"/>
+      <w:r>
+        <w:rPr>
+          <w:rFonts w:ascii="Swis721 Lt BT" w:hAnsi="Swis721 Lt BT" w:cs="Swiss 721 ltbt"/>
+          <w:color w:val="000000"/>
+          <w:sz w:val="20"/>
+        </w:rPr>
+        <w:t>membuka</w:t>
+      </w:r>
+      <w:proofErr w:type="spellEnd"/>
+      <w:r>
+        <w:rPr>
+          <w:rFonts w:ascii="Swis721 Lt BT" w:hAnsi="Swis721 Lt BT" w:cs="Swiss 721 ltbt"/>
+          <w:color w:val="000000"/>
+          <w:sz w:val="20"/>
+        </w:rPr>
+        <w:t xml:space="preserve"> </w:t>
+      </w:r>
+      <w:proofErr w:type="spellStart"/>
+      <w:r>
+        <w:rPr>
+          <w:rFonts w:ascii="Swis721 Lt BT" w:hAnsi="Swis721 Lt BT" w:cs="Swiss 721 ltbt"/>
+          <w:color w:val="000000"/>
+          <w:sz w:val="20"/>
+        </w:rPr>
+        <w:t>rahasia</w:t>
+      </w:r>
+      <w:proofErr w:type="spellEnd"/>
+      <w:r>
+        <w:rPr>
+          <w:rFonts w:ascii="Swis721 Lt BT" w:hAnsi="Swis721 Lt BT" w:cs="Swiss 721 ltbt"/>
+          <w:color w:val="000000"/>
+          <w:sz w:val="20"/>
+        </w:rPr>
+        <w:t xml:space="preserve"> Bank, </w:t>
+      </w:r>
+      <w:proofErr w:type="spellStart"/>
+      <w:r>
+        <w:rPr>
+          <w:rFonts w:ascii="Swis721 Lt BT" w:hAnsi="Swis721 Lt BT" w:cs="Swiss 721 ltbt"/>
+          <w:color w:val="000000"/>
+          <w:sz w:val="20"/>
+        </w:rPr>
+        <w:t>mematuhi</w:t>
+      </w:r>
+      <w:proofErr w:type="spellEnd"/>
+      <w:r>
+        <w:rPr>
+          <w:rFonts w:ascii="Swis721 Lt BT" w:hAnsi="Swis721 Lt BT" w:cs="Swiss 721 ltbt"/>
+          <w:color w:val="000000"/>
+          <w:sz w:val="20"/>
+        </w:rPr>
+        <w:t xml:space="preserve"> tata </w:t>
+      </w:r>
+      <w:proofErr w:type="spellStart"/>
+      <w:r>
+        <w:rPr>
+          <w:rFonts w:ascii="Swis721 Lt BT" w:hAnsi="Swis721 Lt BT" w:cs="Swiss 721 ltbt"/>
+          <w:color w:val="000000"/>
+          <w:sz w:val="20"/>
+        </w:rPr>
+        <w:t>tertib</w:t>
+      </w:r>
+      <w:proofErr w:type="spellEnd"/>
+      <w:r>
+        <w:rPr>
+          <w:rFonts w:ascii="Swis721 Lt BT" w:hAnsi="Swis721 Lt BT" w:cs="Swiss 721 ltbt"/>
+          <w:color w:val="000000"/>
+          <w:sz w:val="20"/>
+        </w:rPr>
+        <w:t xml:space="preserve">, </w:t>
+      </w:r>
+      <w:proofErr w:type="spellStart"/>
+      <w:r>
+        <w:rPr>
+          <w:rFonts w:ascii="Swis721 Lt BT" w:hAnsi="Swis721 Lt BT" w:cs="Swiss 721 ltbt"/>
+          <w:color w:val="000000"/>
+          <w:sz w:val="20"/>
+        </w:rPr>
+        <w:t>disiplin</w:t>
+      </w:r>
+      <w:proofErr w:type="spellEnd"/>
+      <w:r>
+        <w:rPr>
+          <w:rFonts w:ascii="Swis721 Lt BT" w:hAnsi="Swis721 Lt BT" w:cs="Swiss 721 ltbt"/>
+          <w:color w:val="000000"/>
+          <w:sz w:val="20"/>
+        </w:rPr>
+        <w:t xml:space="preserve"> dan </w:t>
+      </w:r>
+      <w:proofErr w:type="spellStart"/>
+      <w:r>
+        <w:rPr>
+          <w:rFonts w:ascii="Swis721 Lt BT" w:hAnsi="Swis721 Lt BT" w:cs="Swiss 721 ltbt"/>
+          <w:color w:val="000000"/>
+          <w:sz w:val="20"/>
+        </w:rPr>
+        <w:t>peraturan</w:t>
+      </w:r>
+      <w:proofErr w:type="spellEnd"/>
+      <w:r>
+        <w:rPr>
+          <w:rFonts w:ascii="Swis721 Lt BT" w:hAnsi="Swis721 Lt BT" w:cs="Swiss 721 ltbt"/>
+          <w:color w:val="000000"/>
+          <w:sz w:val="20"/>
+        </w:rPr>
+        <w:t xml:space="preserve"> Bank </w:t>
+      </w:r>
+      <w:proofErr w:type="spellStart"/>
+      <w:r>
+        <w:rPr>
+          <w:rFonts w:ascii="Swis721 Lt BT" w:hAnsi="Swis721 Lt BT" w:cs="Swiss 721 ltbt"/>
+          <w:color w:val="000000"/>
+          <w:sz w:val="20"/>
+        </w:rPr>
+        <w:t>serta</w:t>
+      </w:r>
+      <w:proofErr w:type="spellEnd"/>
+      <w:r>
+        <w:rPr>
+          <w:rFonts w:ascii="Swis721 Lt BT" w:hAnsi="Swis721 Lt BT" w:cs="Swiss 721 ltbt"/>
+          <w:color w:val="000000"/>
+          <w:sz w:val="20"/>
+        </w:rPr>
+        <w:t xml:space="preserve"> </w:t>
+      </w:r>
+      <w:proofErr w:type="spellStart"/>
+      <w:r>
+        <w:rPr>
+          <w:rFonts w:ascii="Swis721 Lt BT" w:hAnsi="Swis721 Lt BT" w:cs="Swiss 721 ltbt"/>
+          <w:color w:val="000000"/>
+          <w:sz w:val="20"/>
+        </w:rPr>
+        <w:t>tidak</w:t>
+      </w:r>
+      <w:proofErr w:type="spellEnd"/>
+      <w:r>
+        <w:rPr>
+          <w:rFonts w:ascii="Swis721 Lt BT" w:hAnsi="Swis721 Lt BT" w:cs="Swiss 721 ltbt"/>
+          <w:color w:val="000000"/>
+          <w:sz w:val="20"/>
+        </w:rPr>
+        <w:t xml:space="preserve"> </w:t>
+      </w:r>
+      <w:proofErr w:type="spellStart"/>
+      <w:r>
+        <w:rPr>
+          <w:rFonts w:ascii="Swis721 Lt BT" w:hAnsi="Swis721 Lt BT" w:cs="Swiss 721 ltbt"/>
+          <w:color w:val="000000"/>
+          <w:sz w:val="20"/>
+        </w:rPr>
+        <w:t>akan</w:t>
+      </w:r>
+      <w:proofErr w:type="spellEnd"/>
+      <w:r>
+        <w:rPr>
+          <w:rFonts w:ascii="Swis721 Lt BT" w:hAnsi="Swis721 Lt BT" w:cs="Swiss 721 ltbt"/>
+          <w:color w:val="000000"/>
+          <w:sz w:val="20"/>
+        </w:rPr>
+        <w:t xml:space="preserve"> </w:t>
+      </w:r>
+      <w:proofErr w:type="spellStart"/>
+      <w:r>
+        <w:rPr>
+          <w:rFonts w:ascii="Swis721 Lt BT" w:hAnsi="Swis721 Lt BT" w:cs="Swiss 721 ltbt"/>
+          <w:color w:val="000000"/>
+          <w:sz w:val="20"/>
+        </w:rPr>
+        <w:t>menuntut</w:t>
+      </w:r>
+      <w:proofErr w:type="spellEnd"/>
+      <w:r>
+        <w:rPr>
+          <w:rFonts w:ascii="Swis721 Lt BT" w:hAnsi="Swis721 Lt BT" w:cs="Swiss 721 ltbt"/>
+          <w:color w:val="000000"/>
+          <w:sz w:val="20"/>
+        </w:rPr>
+        <w:t xml:space="preserve"> </w:t>
+      </w:r>
+      <w:proofErr w:type="spellStart"/>
+      <w:r>
+        <w:rPr>
+          <w:rFonts w:ascii="Swis721 Lt BT" w:hAnsi="Swis721 Lt BT" w:cs="Swiss 721 ltbt"/>
+          <w:color w:val="000000"/>
+          <w:sz w:val="20"/>
+        </w:rPr>
+        <w:t>fasilitas</w:t>
+      </w:r>
+      <w:proofErr w:type="spellEnd"/>
+      <w:r>
+        <w:rPr>
+          <w:rFonts w:ascii="Swis721 Lt BT" w:hAnsi="Swis721 Lt BT" w:cs="Swiss 721 ltbt"/>
+          <w:color w:val="000000"/>
+          <w:sz w:val="20"/>
+        </w:rPr>
+        <w:t xml:space="preserve"> </w:t>
+      </w:r>
+      <w:proofErr w:type="spellStart"/>
+      <w:r>
+        <w:rPr>
+          <w:rFonts w:ascii="Swis721 Lt BT" w:hAnsi="Swis721 Lt BT" w:cs="Swiss 721 ltbt"/>
+          <w:color w:val="000000"/>
+          <w:sz w:val="20"/>
+        </w:rPr>
+        <w:t>apapun</w:t>
+      </w:r>
+      <w:proofErr w:type="spellEnd"/>
+      <w:r>
+        <w:rPr>
+          <w:rFonts w:ascii="Swis721 Lt BT" w:hAnsi="Swis721 Lt BT" w:cs="Swiss 721 ltbt"/>
+          <w:color w:val="000000"/>
+          <w:sz w:val="20"/>
+        </w:rPr>
+        <w:t>”.</w:t>
       </w:r>
     </w:p>
     <w:p>
@@ -1034,13 +2490,203 @@
         </w:tabs>
         <w:spacing w:before="115" w:after="144" w:line="240" w:lineRule="auto"/>
       </w:pPr>
-      <w:r>
-        <w:rPr>
-          <w:rFonts w:ascii="Swis721 Lt BT" w:hAnsi="Swis721 Lt BT" w:cs="Swiss 721 ltbt"/>
-          <w:color w:val="000000"/>
-          <w:sz w:val="20"/>
-        </w:rPr>
-        <w:t>Mahasiswa magang membuat akan laporan kegiatan magang berikut absensi yang diserahkan ke Divisi Human Capital</w:t>
+      <w:proofErr w:type="spellStart"/>
+      <w:r>
+        <w:rPr>
+          <w:rFonts w:ascii="Swis721 Lt BT" w:hAnsi="Swis721 Lt BT" w:cs="Swiss 721 ltbt"/>
+          <w:color w:val="000000"/>
+          <w:sz w:val="20"/>
+        </w:rPr>
+        <w:t>Mahasiswa</w:t>
+      </w:r>
+      <w:proofErr w:type="spellEnd"/>
+      <w:r>
+        <w:rPr>
+          <w:rFonts w:ascii="Swis721 Lt BT" w:hAnsi="Swis721 Lt BT" w:cs="Swiss 721 ltbt"/>
+          <w:color w:val="000000"/>
+          <w:sz w:val="20"/>
+        </w:rPr>
+        <w:t xml:space="preserve"> </w:t>
+      </w:r>
+      <w:proofErr w:type="spellStart"/>
+      <w:r>
+        <w:rPr>
+          <w:rFonts w:ascii="Swis721 Lt BT" w:hAnsi="Swis721 Lt BT" w:cs="Swiss 721 ltbt"/>
+          <w:color w:val="000000"/>
+          <w:sz w:val="20"/>
+        </w:rPr>
+        <w:t>magang</w:t>
+      </w:r>
+      <w:proofErr w:type="spellEnd"/>
+      <w:r>
+        <w:rPr>
+          <w:rFonts w:ascii="Swis721 Lt BT" w:hAnsi="Swis721 Lt BT" w:cs="Swiss 721 ltbt"/>
+          <w:color w:val="000000"/>
+          <w:sz w:val="20"/>
+        </w:rPr>
+        <w:t xml:space="preserve"> </w:t>
+      </w:r>
+      <w:proofErr w:type="spellStart"/>
+      <w:r>
+        <w:rPr>
+          <w:rFonts w:ascii="Swis721 Lt BT" w:hAnsi="Swis721 Lt BT" w:cs="Swiss 721 ltbt"/>
+          <w:color w:val="000000"/>
+          <w:sz w:val="20"/>
+        </w:rPr>
+        <w:t>membuat</w:t>
+      </w:r>
+      <w:proofErr w:type="spellEnd"/>
+      <w:r>
+        <w:rPr>
+          <w:rFonts w:ascii="Swis721 Lt BT" w:hAnsi="Swis721 Lt BT" w:cs="Swiss 721 ltbt"/>
+          <w:color w:val="000000"/>
+          <w:sz w:val="20"/>
+        </w:rPr>
+        <w:t xml:space="preserve"> </w:t>
+      </w:r>
+      <w:proofErr w:type="spellStart"/>
+      <w:r>
+        <w:rPr>
+          <w:rFonts w:ascii="Swis721 Lt BT" w:hAnsi="Swis721 Lt BT" w:cs="Swiss 721 ltbt"/>
+          <w:color w:val="000000"/>
+          <w:sz w:val="20"/>
+        </w:rPr>
+        <w:t>akan</w:t>
+      </w:r>
+      <w:proofErr w:type="spellEnd"/>
+      <w:r>
+        <w:rPr>
+          <w:rFonts w:ascii="Swis721 Lt BT" w:hAnsi="Swis721 Lt BT" w:cs="Swiss 721 ltbt"/>
+          <w:color w:val="000000"/>
+          <w:sz w:val="20"/>
+        </w:rPr>
+        <w:t xml:space="preserve"> </w:t>
+      </w:r>
+      <w:proofErr w:type="spellStart"/>
+      <w:r>
+        <w:rPr>
+          <w:rFonts w:ascii="Swis721 Lt BT" w:hAnsi="Swis721 Lt BT" w:cs="Swiss 721 ltbt"/>
+          <w:color w:val="000000"/>
+          <w:sz w:val="20"/>
+        </w:rPr>
+        <w:t>laporan</w:t>
+      </w:r>
+      <w:proofErr w:type="spellEnd"/>
+      <w:r>
+        <w:rPr>
+          <w:rFonts w:ascii="Swis721 Lt BT" w:hAnsi="Swis721 Lt BT" w:cs="Swiss 721 ltbt"/>
+          <w:color w:val="000000"/>
+          <w:sz w:val="20"/>
+        </w:rPr>
+        <w:t xml:space="preserve"> </w:t>
+      </w:r>
+      <w:proofErr w:type="spellStart"/>
+      <w:r>
+        <w:rPr>
+          <w:rFonts w:ascii="Swis721 Lt BT" w:hAnsi="Swis721 Lt BT" w:cs="Swiss 721 ltbt"/>
+          <w:color w:val="000000"/>
+          <w:sz w:val="20"/>
+        </w:rPr>
+        <w:t>kegiatan</w:t>
+      </w:r>
+      <w:proofErr w:type="spellEnd"/>
+      <w:r>
+        <w:rPr>
+          <w:rFonts w:ascii="Swis721 Lt BT" w:hAnsi="Swis721 Lt BT" w:cs="Swiss 721 ltbt"/>
+          <w:color w:val="000000"/>
+          <w:sz w:val="20"/>
+        </w:rPr>
+        <w:t xml:space="preserve"> </w:t>
+      </w:r>
+      <w:proofErr w:type="spellStart"/>
+      <w:r>
+        <w:rPr>
+          <w:rFonts w:ascii="Swis721 Lt BT" w:hAnsi="Swis721 Lt BT" w:cs="Swiss 721 ltbt"/>
+          <w:color w:val="000000"/>
+          <w:sz w:val="20"/>
+        </w:rPr>
+        <w:t>magang</w:t>
+      </w:r>
+      <w:proofErr w:type="spellEnd"/>
+      <w:r>
+        <w:rPr>
+          <w:rFonts w:ascii="Swis721 Lt BT" w:hAnsi="Swis721 Lt BT" w:cs="Swiss 721 ltbt"/>
+          <w:color w:val="000000"/>
+          <w:sz w:val="20"/>
+        </w:rPr>
+        <w:t xml:space="preserve"> </w:t>
+      </w:r>
+      <w:proofErr w:type="spellStart"/>
+      <w:r>
+        <w:rPr>
+          <w:rFonts w:ascii="Swis721 Lt BT" w:hAnsi="Swis721 Lt BT" w:cs="Swiss 721 ltbt"/>
+          <w:color w:val="000000"/>
+          <w:sz w:val="20"/>
+        </w:rPr>
+        <w:t>berikut</w:t>
+      </w:r>
+      <w:proofErr w:type="spellEnd"/>
+      <w:r>
+        <w:rPr>
+          <w:rFonts w:ascii="Swis721 Lt BT" w:hAnsi="Swis721 Lt BT" w:cs="Swiss 721 ltbt"/>
+          <w:color w:val="000000"/>
+          <w:sz w:val="20"/>
+        </w:rPr>
+        <w:t xml:space="preserve"> </w:t>
+      </w:r>
+      <w:proofErr w:type="spellStart"/>
+      <w:r>
+        <w:rPr>
+          <w:rFonts w:ascii="Swis721 Lt BT" w:hAnsi="Swis721 Lt BT" w:cs="Swiss 721 ltbt"/>
+          <w:color w:val="000000"/>
+          <w:sz w:val="20"/>
+        </w:rPr>
+        <w:t>absensi</w:t>
+      </w:r>
+      <w:proofErr w:type="spellEnd"/>
+      <w:r>
+        <w:rPr>
+          <w:rFonts w:ascii="Swis721 Lt BT" w:hAnsi="Swis721 Lt BT" w:cs="Swiss 721 ltbt"/>
+          <w:color w:val="000000"/>
+          <w:sz w:val="20"/>
+        </w:rPr>
+        <w:t xml:space="preserve"> yang </w:t>
+      </w:r>
+      <w:proofErr w:type="spellStart"/>
+      <w:r>
+        <w:rPr>
+          <w:rFonts w:ascii="Swis721 Lt BT" w:hAnsi="Swis721 Lt BT" w:cs="Swiss 721 ltbt"/>
+          <w:color w:val="000000"/>
+          <w:sz w:val="20"/>
+        </w:rPr>
+        <w:t>diserahkan</w:t>
+      </w:r>
+      <w:proofErr w:type="spellEnd"/>
+      <w:r>
+        <w:rPr>
+          <w:rFonts w:ascii="Swis721 Lt BT" w:hAnsi="Swis721 Lt BT" w:cs="Swiss 721 ltbt"/>
+          <w:color w:val="000000"/>
+          <w:sz w:val="20"/>
+        </w:rPr>
+        <w:t xml:space="preserve"> </w:t>
+      </w:r>
+      <w:proofErr w:type="spellStart"/>
+      <w:r>
+        <w:rPr>
+          <w:rFonts w:ascii="Swis721 Lt BT" w:hAnsi="Swis721 Lt BT" w:cs="Swiss 721 ltbt"/>
+          <w:color w:val="000000"/>
+          <w:sz w:val="20"/>
+        </w:rPr>
+        <w:t>ke</w:t>
+      </w:r>
+      <w:proofErr w:type="spellEnd"/>
+      <w:r>
+        <w:rPr>
+          <w:rFonts w:ascii="Swis721 Lt BT" w:hAnsi="Swis721 Lt BT" w:cs="Swiss 721 ltbt"/>
+          <w:color w:val="000000"/>
+          <w:sz w:val="20"/>
+        </w:rPr>
+        <w:t xml:space="preserve"> Divisi Human Capital</w:t>
       </w:r>
       <w:r>
         <w:rPr>
@@ -1066,14 +2712,165 @@
           <w:szCs w:val="20"/>
         </w:rPr>
       </w:pPr>
-      <w:r>
-        <w:rPr>
-          <w:rFonts w:ascii="Swis721 Lt BT" w:hAnsi="Swis721 Lt BT" w:cs="Swiss 721 ltbt"/>
-          <w:color w:val="000000"/>
-          <w:sz w:val="20"/>
-          <w:szCs w:val="20"/>
-        </w:rPr>
-        <w:t>Demikian disampaikan, atas perhatian dan kerjasamanya kami ucapkan terima kasih.</w:t>
+      <w:proofErr w:type="spellStart"/>
+      <w:r>
+        <w:rPr>
+          <w:rFonts w:ascii="Swis721 Lt BT" w:hAnsi="Swis721 Lt BT" w:cs="Swiss 721 ltbt"/>
+          <w:color w:val="000000"/>
+          <w:sz w:val="20"/>
+          <w:szCs w:val="20"/>
+        </w:rPr>
+        <w:t>Demikian</w:t>
+      </w:r>
+      <w:proofErr w:type="spellEnd"/>
+      <w:r>
+        <w:rPr>
+          <w:rFonts w:ascii="Swis721 Lt BT" w:hAnsi="Swis721 Lt BT" w:cs="Swiss 721 ltbt"/>
+          <w:color w:val="000000"/>
+          <w:sz w:val="20"/>
+          <w:szCs w:val="20"/>
+        </w:rPr>
+        <w:t xml:space="preserve"> </w:t>
+      </w:r>
+      <w:proofErr w:type="spellStart"/>
+      <w:r>
+        <w:rPr>
+          <w:rFonts w:ascii="Swis721 Lt BT" w:hAnsi="Swis721 Lt BT" w:cs="Swiss 721 ltbt"/>
+          <w:color w:val="000000"/>
+          <w:sz w:val="20"/>
+          <w:szCs w:val="20"/>
+        </w:rPr>
+        <w:t>disampaikan</w:t>
+      </w:r>
+      <w:proofErr w:type="spellEnd"/>
+      <w:r>
+        <w:rPr>
+          <w:rFonts w:ascii="Swis721 Lt BT" w:hAnsi="Swis721 Lt BT" w:cs="Swiss 721 ltbt"/>
+          <w:color w:val="000000"/>
+          <w:sz w:val="20"/>
+          <w:szCs w:val="20"/>
+        </w:rPr>
+        <w:t xml:space="preserve">, </w:t>
+      </w:r>
+      <w:proofErr w:type="spellStart"/>
+      <w:r>
+        <w:rPr>
+          <w:rFonts w:ascii="Swis721 Lt BT" w:hAnsi="Swis721 Lt BT" w:cs="Swiss 721 ltbt"/>
+          <w:color w:val="000000"/>
+          <w:sz w:val="20"/>
+          <w:szCs w:val="20"/>
+        </w:rPr>
+        <w:t>atas</w:t>
+      </w:r>
+      <w:proofErr w:type="spellEnd"/>
+      <w:r>
+        <w:rPr>
+          <w:rFonts w:ascii="Swis721 Lt BT" w:hAnsi="Swis721 Lt BT" w:cs="Swiss 721 ltbt"/>
+          <w:color w:val="000000"/>
+          <w:sz w:val="20"/>
+          <w:szCs w:val="20"/>
+        </w:rPr>
+        <w:t xml:space="preserve"> </w:t>
+      </w:r>
+      <w:proofErr w:type="spellStart"/>
+      <w:r>
+        <w:rPr>
+          <w:rFonts w:ascii="Swis721 Lt BT" w:hAnsi="Swis721 Lt BT" w:cs="Swiss 721 ltbt"/>
+          <w:color w:val="000000"/>
+          <w:sz w:val="20"/>
+          <w:szCs w:val="20"/>
+        </w:rPr>
+        <w:t>perhatian</w:t>
+      </w:r>
+      <w:proofErr w:type="spellEnd"/>
+      <w:r>
+        <w:rPr>
+          <w:rFonts w:ascii="Swis721 Lt BT" w:hAnsi="Swis721 Lt BT" w:cs="Swiss 721 ltbt"/>
+          <w:color w:val="000000"/>
+          <w:sz w:val="20"/>
+          <w:szCs w:val="20"/>
+        </w:rPr>
+        <w:t xml:space="preserve"> dan </w:t>
+      </w:r>
+      <w:proofErr w:type="spellStart"/>
+      <w:r>
+        <w:rPr>
+          <w:rFonts w:ascii="Swis721 Lt BT" w:hAnsi="Swis721 Lt BT" w:cs="Swiss 721 ltbt"/>
+          <w:color w:val="000000"/>
+          <w:sz w:val="20"/>
+          <w:szCs w:val="20"/>
+        </w:rPr>
+        <w:t>kerjasamanya</w:t>
+      </w:r>
+      <w:proofErr w:type="spellEnd"/>
+      <w:r>
+        <w:rPr>
+          <w:rFonts w:ascii="Swis721 Lt BT" w:hAnsi="Swis721 Lt BT" w:cs="Swiss 721 ltbt"/>
+          <w:color w:val="000000"/>
+          <w:sz w:val="20"/>
+          <w:szCs w:val="20"/>
+        </w:rPr>
+        <w:t xml:space="preserve"> kami </w:t>
+      </w:r>
+      <w:proofErr w:type="spellStart"/>
+      <w:r>
+        <w:rPr>
+          <w:rFonts w:ascii="Swis721 Lt BT" w:hAnsi="Swis721 Lt BT" w:cs="Swiss 721 ltbt"/>
+          <w:color w:val="000000"/>
+          <w:sz w:val="20"/>
+          <w:szCs w:val="20"/>
+        </w:rPr>
+        <w:t>ucapkan</w:t>
+      </w:r>
+      <w:proofErr w:type="spellEnd"/>
+      <w:r>
+        <w:rPr>
+          <w:rFonts w:ascii="Swis721 Lt BT" w:hAnsi="Swis721 Lt BT" w:cs="Swiss 721 ltbt"/>
+          <w:color w:val="000000"/>
+          <w:sz w:val="20"/>
+          <w:szCs w:val="20"/>
+        </w:rPr>
+        <w:t xml:space="preserve"> </w:t>
+      </w:r>
+      <w:proofErr w:type="spellStart"/>
+      <w:r>
+        <w:rPr>
+          <w:rFonts w:ascii="Swis721 Lt BT" w:hAnsi="Swis721 Lt BT" w:cs="Swiss 721 ltbt"/>
+          <w:color w:val="000000"/>
+          <w:sz w:val="20"/>
+          <w:szCs w:val="20"/>
+        </w:rPr>
+        <w:t>terima</w:t>
+      </w:r>
+      <w:proofErr w:type="spellEnd"/>
+      <w:r>
+        <w:rPr>
+          <w:rFonts w:ascii="Swis721 Lt BT" w:hAnsi="Swis721 Lt BT" w:cs="Swiss 721 ltbt"/>
+          <w:color w:val="000000"/>
+          <w:sz w:val="20"/>
+          <w:szCs w:val="20"/>
+        </w:rPr>
+        <w:t xml:space="preserve"> </w:t>
+      </w:r>
+      <w:proofErr w:type="spellStart"/>
+      <w:r>
+        <w:rPr>
+          <w:rFonts w:ascii="Swis721 Lt BT" w:hAnsi="Swis721 Lt BT" w:cs="Swiss 721 ltbt"/>
+          <w:color w:val="000000"/>
+          <w:sz w:val="20"/>
+          <w:szCs w:val="20"/>
+        </w:rPr>
+        <w:t>kasih</w:t>
+      </w:r>
+      <w:proofErr w:type="spellEnd"/>
+      <w:r>
+        <w:rPr>
+          <w:rFonts w:ascii="Swis721 Lt BT" w:hAnsi="Swis721 Lt BT" w:cs="Swiss 721 ltbt"/>
+          <w:color w:val="000000"/>
+          <w:sz w:val="20"/>
+          <w:szCs w:val="20"/>
+        </w:rPr>
+        <w:t>.</w:t>
       </w:r>
     </w:p>
     <w:p>
@@ -1271,6 +3068,7 @@
           <w:rFonts w:ascii="Swis721 Lt BT" w:eastAsia="Swiss 721 ltbt" w:hAnsi="Swis721 Lt BT" w:cs="Swiss 721 ltbt"/>
           <w:sz w:val="20"/>
         </w:rPr>
+        <w:lastRenderedPageBreak/>
         <w:t xml:space="preserve">                                                YUNASRUL</w:t>
       </w:r>
     </w:p>
@@ -1296,8 +3094,18 @@
           <w:szCs w:val="20"/>
         </w:rPr>
         <w:tab/>
-        <w:t xml:space="preserve">                                                         Pemimpin</w:t>
-      </w:r>
+        <w:t xml:space="preserve">                                                         </w:t>
+      </w:r>
+      <w:proofErr w:type="spellStart"/>
+      <w:r>
+        <w:rPr>
+          <w:rFonts w:ascii="Swis721 Lt BT" w:hAnsi="Swis721 Lt BT" w:cs="Swiss 721 ltbt"/>
+          <w:sz w:val="20"/>
+          <w:szCs w:val="20"/>
+        </w:rPr>
+        <w:t>Pemimpin</w:t>
+      </w:r>
+      <w:proofErr w:type="spellEnd"/>
     </w:p>
     <w:p>
       <w:pPr>
@@ -2112,7 +3920,6 @@
   <w:style w:type="character" w:default="1" w:styleId="DefaultParagraphFont">
     <w:name w:val="Default Paragraph Font"/>
     <w:uiPriority w:val="1"/>
-    <w:semiHidden/>
     <w:unhideWhenUsed/>
   </w:style>
   <w:style w:type="table" w:default="1" w:styleId="TableNormal">

</xml_diff>